<commit_message>
perceptron python code version 1
</commit_message>
<xml_diff>
--- a/a4/a4.docx
+++ b/a4/a4.docx
@@ -380,13 +380,7 @@
                         <w:rPr>
                           <w:rFonts w:ascii="Cambria Math" w:hAnsi="Cambria Math"/>
                         </w:rPr>
-                        <m:t>j-</m:t>
-                      </m:r>
-                      <m:r>
-                        <w:rPr>
-                          <w:rFonts w:ascii="Cambria Math" w:hAnsi="Cambria Math"/>
-                        </w:rPr>
-                        <m:t>2</m:t>
+                        <m:t>j-2</m:t>
                       </m:r>
                     </m:sub>
                   </m:sSub>
@@ -422,13 +416,7 @@
                     <w:rPr>
                       <w:rFonts w:ascii="Cambria Math" w:hAnsi="Cambria Math"/>
                     </w:rPr>
-                    <m:t>j</m:t>
-                  </m:r>
-                  <m:r>
-                    <w:rPr>
-                      <w:rFonts w:ascii="Cambria Math" w:hAnsi="Cambria Math"/>
-                    </w:rPr>
-                    <m:t>-1</m:t>
+                    <m:t>j-1</m:t>
                   </m:r>
                 </m:sup>
                 <m:e>
@@ -587,25 +575,7 @@
                 <w:rPr>
                   <w:rFonts w:ascii="Cambria Math" w:hAnsi="Cambria Math"/>
                 </w:rPr>
-                <m:t>s</m:t>
-              </m:r>
-              <m:r>
-                <w:rPr>
-                  <w:rFonts w:ascii="Cambria Math" w:hAnsi="Cambria Math"/>
-                </w:rPr>
-                <m:t>(x,</m:t>
-              </m:r>
-              <m:r>
-                <w:rPr>
-                  <w:rFonts w:ascii="Cambria Math" w:hAnsi="Cambria Math"/>
-                </w:rPr>
-                <m:t>j-1</m:t>
-              </m:r>
-              <m:r>
-                <w:rPr>
-                  <w:rFonts w:ascii="Cambria Math" w:hAnsi="Cambria Math"/>
-                </w:rPr>
-                <m:t>,</m:t>
+                <m:t>s(x,j-1,</m:t>
               </m:r>
               <m:sSub>
                 <m:sSubPr>
@@ -629,13 +599,7 @@
                     <w:rPr>
                       <w:rFonts w:ascii="Cambria Math" w:hAnsi="Cambria Math"/>
                     </w:rPr>
-                    <m:t>j</m:t>
-                  </m:r>
-                  <m:r>
-                    <w:rPr>
-                      <w:rFonts w:ascii="Cambria Math" w:hAnsi="Cambria Math"/>
-                    </w:rPr>
-                    <m:t>-1</m:t>
+                    <m:t>j-1</m:t>
                   </m:r>
                 </m:sub>
               </m:sSub>
@@ -685,88 +649,6 @@
             </w:rPr>
             <m:t>=</m:t>
           </m:r>
-          <m:sSub>
-            <m:sSubPr>
-              <m:ctrlPr>
-                <w:rPr>
-                  <w:rFonts w:ascii="Cambria Math" w:hAnsi="Cambria Math"/>
-                  <w:i/>
-                </w:rPr>
-              </m:ctrlPr>
-            </m:sSubPr>
-            <m:e>
-              <m:r>
-                <w:rPr>
-                  <w:rFonts w:ascii="Cambria Math" w:hAnsi="Cambria Math"/>
-                </w:rPr>
-                <m:t>♡</m:t>
-              </m:r>
-            </m:e>
-            <m:sub>
-              <m:r>
-                <w:rPr>
-                  <w:rFonts w:ascii="Cambria Math" w:hAnsi="Cambria Math"/>
-                </w:rPr>
-                <m:t>j</m:t>
-              </m:r>
-              <m:r>
-                <w:rPr>
-                  <w:rFonts w:ascii="Cambria Math" w:hAnsi="Cambria Math"/>
-                </w:rPr>
-                <m:t>-1</m:t>
-              </m:r>
-            </m:sub>
-          </m:sSub>
-          <m:d>
-            <m:dPr>
-              <m:ctrlPr>
-                <w:rPr>
-                  <w:rFonts w:ascii="Cambria Math" w:hAnsi="Cambria Math"/>
-                  <w:i/>
-                </w:rPr>
-              </m:ctrlPr>
-            </m:dPr>
-            <m:e>
-              <m:sSub>
-                <m:sSubPr>
-                  <m:ctrlPr>
-                    <w:rPr>
-                      <w:rFonts w:ascii="Cambria Math" w:hAnsi="Cambria Math"/>
-                      <w:i/>
-                    </w:rPr>
-                  </m:ctrlPr>
-                </m:sSubPr>
-                <m:e>
-                  <m:r>
-                    <w:rPr>
-                      <w:rFonts w:ascii="Cambria Math" w:hAnsi="Cambria Math"/>
-                    </w:rPr>
-                    <m:t>y</m:t>
-                  </m:r>
-                </m:e>
-                <m:sub>
-                  <m:r>
-                    <w:rPr>
-                      <w:rFonts w:ascii="Cambria Math" w:hAnsi="Cambria Math"/>
-                    </w:rPr>
-                    <m:t>j</m:t>
-                  </m:r>
-                  <m:r>
-                    <w:rPr>
-                      <w:rFonts w:ascii="Cambria Math" w:hAnsi="Cambria Math"/>
-                    </w:rPr>
-                    <m:t>-1</m:t>
-                  </m:r>
-                </m:sub>
-              </m:sSub>
-            </m:e>
-          </m:d>
-          <m:r>
-            <w:rPr>
-              <w:rFonts w:ascii="Cambria Math" w:hAnsi="Cambria Math"/>
-            </w:rPr>
-            <m:t>+</m:t>
-          </m:r>
           <m:func>
             <m:funcPr>
               <m:ctrlPr>
@@ -838,88 +720,170 @@
               </m:limLow>
             </m:fName>
             <m:e>
-              <m:r>
-                <w:rPr>
-                  <w:rFonts w:ascii="Cambria Math" w:hAnsi="Cambria Math"/>
-                </w:rPr>
-                <m:t>s(x,</m:t>
-              </m:r>
-              <m:r>
-                <w:rPr>
-                  <w:rFonts w:ascii="Cambria Math" w:hAnsi="Cambria Math"/>
-                </w:rPr>
-                <m:t>j-1</m:t>
-              </m:r>
-              <m:r>
-                <w:rPr>
-                  <w:rFonts w:ascii="Cambria Math" w:hAnsi="Cambria Math"/>
-                </w:rPr>
-                <m:t>,</m:t>
-              </m:r>
-              <m:sSub>
-                <m:sSubPr>
+              <m:d>
+                <m:dPr>
                   <m:ctrlPr>
                     <w:rPr>
                       <w:rFonts w:ascii="Cambria Math" w:hAnsi="Cambria Math"/>
                       <w:i/>
                     </w:rPr>
                   </m:ctrlPr>
-                </m:sSubPr>
+                </m:dPr>
                 <m:e>
                   <m:r>
                     <w:rPr>
                       <w:rFonts w:ascii="Cambria Math" w:hAnsi="Cambria Math"/>
                     </w:rPr>
-                    <m:t>y</m:t>
-                  </m:r>
+                    <m:t>s</m:t>
+                  </m:r>
+                  <m:d>
+                    <m:dPr>
+                      <m:ctrlPr>
+                        <w:rPr>
+                          <w:rFonts w:ascii="Cambria Math" w:hAnsi="Cambria Math"/>
+                          <w:i/>
+                        </w:rPr>
+                      </m:ctrlPr>
+                    </m:dPr>
+                    <m:e>
+                      <m:r>
+                        <w:rPr>
+                          <w:rFonts w:ascii="Cambria Math" w:hAnsi="Cambria Math"/>
+                        </w:rPr>
+                        <m:t>x,j-1,</m:t>
+                      </m:r>
+                      <m:sSub>
+                        <m:sSubPr>
+                          <m:ctrlPr>
+                            <w:rPr>
+                              <w:rFonts w:ascii="Cambria Math" w:hAnsi="Cambria Math"/>
+                              <w:i/>
+                            </w:rPr>
+                          </m:ctrlPr>
+                        </m:sSubPr>
+                        <m:e>
+                          <m:r>
+                            <w:rPr>
+                              <w:rFonts w:ascii="Cambria Math" w:hAnsi="Cambria Math"/>
+                            </w:rPr>
+                            <m:t>y</m:t>
+                          </m:r>
+                        </m:e>
+                        <m:sub>
+                          <m:r>
+                            <w:rPr>
+                              <w:rFonts w:ascii="Cambria Math" w:hAnsi="Cambria Math"/>
+                            </w:rPr>
+                            <m:t>j-1</m:t>
+                          </m:r>
+                        </m:sub>
+                      </m:sSub>
+                      <m:r>
+                        <w:rPr>
+                          <w:rFonts w:ascii="Cambria Math" w:hAnsi="Cambria Math"/>
+                        </w:rPr>
+                        <m:t>,</m:t>
+                      </m:r>
+                      <m:sSub>
+                        <m:sSubPr>
+                          <m:ctrlPr>
+                            <w:rPr>
+                              <w:rFonts w:ascii="Cambria Math" w:hAnsi="Cambria Math"/>
+                              <w:i/>
+                            </w:rPr>
+                          </m:ctrlPr>
+                        </m:sSubPr>
+                        <m:e>
+                          <m:r>
+                            <w:rPr>
+                              <w:rFonts w:ascii="Cambria Math" w:hAnsi="Cambria Math"/>
+                            </w:rPr>
+                            <m:t>y</m:t>
+                          </m:r>
+                        </m:e>
+                        <m:sub>
+                          <m:r>
+                            <w:rPr>
+                              <w:rFonts w:ascii="Cambria Math" w:hAnsi="Cambria Math"/>
+                            </w:rPr>
+                            <m:t>j</m:t>
+                          </m:r>
+                        </m:sub>
+                      </m:sSub>
+                    </m:e>
+                  </m:d>
+                  <m:r>
+                    <w:rPr>
+                      <w:rFonts w:ascii="Cambria Math" w:hAnsi="Cambria Math"/>
+                    </w:rPr>
+                    <m:t>+</m:t>
+                  </m:r>
+                  <m:sSub>
+                    <m:sSubPr>
+                      <m:ctrlPr>
+                        <w:rPr>
+                          <w:rFonts w:ascii="Cambria Math" w:hAnsi="Cambria Math"/>
+                          <w:i/>
+                        </w:rPr>
+                      </m:ctrlPr>
+                    </m:sSubPr>
+                    <m:e>
+                      <m:r>
+                        <w:rPr>
+                          <w:rFonts w:ascii="Cambria Math" w:hAnsi="Cambria Math"/>
+                        </w:rPr>
+                        <m:t>♡</m:t>
+                      </m:r>
+                    </m:e>
+                    <m:sub>
+                      <m:r>
+                        <w:rPr>
+                          <w:rFonts w:ascii="Cambria Math" w:hAnsi="Cambria Math"/>
+                        </w:rPr>
+                        <m:t>j-1</m:t>
+                      </m:r>
+                    </m:sub>
+                  </m:sSub>
+                  <m:d>
+                    <m:dPr>
+                      <m:ctrlPr>
+                        <w:rPr>
+                          <w:rFonts w:ascii="Cambria Math" w:hAnsi="Cambria Math"/>
+                          <w:i/>
+                        </w:rPr>
+                      </m:ctrlPr>
+                    </m:dPr>
+                    <m:e>
+                      <m:sSub>
+                        <m:sSubPr>
+                          <m:ctrlPr>
+                            <w:rPr>
+                              <w:rFonts w:ascii="Cambria Math" w:hAnsi="Cambria Math"/>
+                              <w:i/>
+                            </w:rPr>
+                          </m:ctrlPr>
+                        </m:sSubPr>
+                        <m:e>
+                          <m:r>
+                            <w:rPr>
+                              <w:rFonts w:ascii="Cambria Math" w:hAnsi="Cambria Math"/>
+                            </w:rPr>
+                            <m:t>y</m:t>
+                          </m:r>
+                        </m:e>
+                        <m:sub>
+                          <m:r>
+                            <w:rPr>
+                              <w:rFonts w:ascii="Cambria Math" w:hAnsi="Cambria Math"/>
+                            </w:rPr>
+                            <m:t>j-1</m:t>
+                          </m:r>
+                        </m:sub>
+                      </m:sSub>
+                    </m:e>
+                  </m:d>
                 </m:e>
-                <m:sub>
-                  <m:r>
-                    <w:rPr>
-                      <w:rFonts w:ascii="Cambria Math" w:hAnsi="Cambria Math"/>
-                    </w:rPr>
-                    <m:t>j-1</m:t>
-                  </m:r>
-                </m:sub>
-              </m:sSub>
-              <m:r>
-                <w:rPr>
-                  <w:rFonts w:ascii="Cambria Math" w:hAnsi="Cambria Math"/>
-                </w:rPr>
-                <m:t>,</m:t>
-              </m:r>
-              <m:sSub>
-                <m:sSubPr>
-                  <m:ctrlPr>
-                    <w:rPr>
-                      <w:rFonts w:ascii="Cambria Math" w:hAnsi="Cambria Math"/>
-                      <w:i/>
-                    </w:rPr>
-                  </m:ctrlPr>
-                </m:sSubPr>
-                <m:e>
-                  <m:r>
-                    <w:rPr>
-                      <w:rFonts w:ascii="Cambria Math" w:hAnsi="Cambria Math"/>
-                    </w:rPr>
-                    <m:t>y</m:t>
-                  </m:r>
-                </m:e>
-                <m:sub>
-                  <m:r>
-                    <w:rPr>
-                      <w:rFonts w:ascii="Cambria Math" w:hAnsi="Cambria Math"/>
-                    </w:rPr>
-                    <m:t>j</m:t>
-                  </m:r>
-                </m:sub>
-              </m:sSub>
-              <m:r>
-                <w:rPr>
-                  <w:rFonts w:ascii="Cambria Math" w:hAnsi="Cambria Math"/>
-                </w:rPr>
-                <m:t>)</m:t>
-              </m:r>
+              </m:d>
             </m:e>
           </m:func>
         </m:oMath>
@@ -996,25 +960,7 @@
             <w:rPr>
               <w:rFonts w:ascii="Cambria Math" w:hAnsi="Cambria Math"/>
             </w:rPr>
-            <m:t>=</m:t>
-          </m:r>
-          <m:r>
-            <w:rPr>
-              <w:rFonts w:ascii="Cambria Math" w:hAnsi="Cambria Math"/>
-            </w:rPr>
-            <m:t>s(x,i</m:t>
-          </m:r>
-          <m:r>
-            <w:rPr>
-              <w:rFonts w:ascii="Cambria Math" w:hAnsi="Cambria Math"/>
-            </w:rPr>
-            <m:t>,START</m:t>
-          </m:r>
-          <m:r>
-            <w:rPr>
-              <w:rFonts w:ascii="Cambria Math" w:hAnsi="Cambria Math"/>
-            </w:rPr>
-            <m:t>,</m:t>
+            <m:t>=s(x,i,START,</m:t>
           </m:r>
           <m:sSub>
             <m:sSubPr>
@@ -1157,88 +1103,6 @@
             </w:rPr>
             <m:t>=</m:t>
           </m:r>
-          <m:sSub>
-            <m:sSubPr>
-              <m:ctrlPr>
-                <w:rPr>
-                  <w:rFonts w:ascii="Cambria Math" w:hAnsi="Cambria Math"/>
-                  <w:i/>
-                </w:rPr>
-              </m:ctrlPr>
-            </m:sSubPr>
-            <m:e>
-              <m:r>
-                <w:rPr>
-                  <w:rFonts w:ascii="Cambria Math" w:hAnsi="Cambria Math"/>
-                </w:rPr>
-                <m:t>♡</m:t>
-              </m:r>
-            </m:e>
-            <m:sub>
-              <m:r>
-                <w:rPr>
-                  <w:rFonts w:ascii="Cambria Math" w:hAnsi="Cambria Math"/>
-                </w:rPr>
-                <m:t>n</m:t>
-              </m:r>
-              <m:r>
-                <w:rPr>
-                  <w:rFonts w:ascii="Cambria Math" w:hAnsi="Cambria Math"/>
-                </w:rPr>
-                <m:t>-1</m:t>
-              </m:r>
-            </m:sub>
-          </m:sSub>
-          <m:d>
-            <m:dPr>
-              <m:ctrlPr>
-                <w:rPr>
-                  <w:rFonts w:ascii="Cambria Math" w:hAnsi="Cambria Math"/>
-                  <w:i/>
-                </w:rPr>
-              </m:ctrlPr>
-            </m:dPr>
-            <m:e>
-              <m:sSub>
-                <m:sSubPr>
-                  <m:ctrlPr>
-                    <w:rPr>
-                      <w:rFonts w:ascii="Cambria Math" w:hAnsi="Cambria Math"/>
-                      <w:i/>
-                    </w:rPr>
-                  </m:ctrlPr>
-                </m:sSubPr>
-                <m:e>
-                  <m:r>
-                    <w:rPr>
-                      <w:rFonts w:ascii="Cambria Math" w:hAnsi="Cambria Math"/>
-                    </w:rPr>
-                    <m:t>y</m:t>
-                  </m:r>
-                </m:e>
-                <m:sub>
-                  <m:r>
-                    <w:rPr>
-                      <w:rFonts w:ascii="Cambria Math" w:hAnsi="Cambria Math"/>
-                    </w:rPr>
-                    <m:t>n</m:t>
-                  </m:r>
-                  <m:r>
-                    <w:rPr>
-                      <w:rFonts w:ascii="Cambria Math" w:hAnsi="Cambria Math"/>
-                    </w:rPr>
-                    <m:t>-1</m:t>
-                  </m:r>
-                </m:sub>
-              </m:sSub>
-            </m:e>
-          </m:d>
-          <m:r>
-            <w:rPr>
-              <w:rFonts w:ascii="Cambria Math" w:hAnsi="Cambria Math"/>
-            </w:rPr>
-            <m:t>+</m:t>
-          </m:r>
           <m:func>
             <m:funcPr>
               <m:ctrlPr>
@@ -1297,13 +1161,7 @@
                         <w:rPr>
                           <w:rFonts w:ascii="Cambria Math" w:hAnsi="Cambria Math"/>
                         </w:rPr>
-                        <m:t>n</m:t>
-                      </m:r>
-                      <m:r>
-                        <w:rPr>
-                          <w:rFonts w:ascii="Cambria Math" w:hAnsi="Cambria Math"/>
-                        </w:rPr>
-                        <m:t>-1</m:t>
+                        <m:t>n-1</m:t>
                       </m:r>
                     </m:sub>
                   </m:sSub>
@@ -1316,12 +1174,6 @@
               </m:limLow>
             </m:fName>
             <m:e>
-              <m:r>
-                <w:rPr>
-                  <w:rFonts w:ascii="Cambria Math" w:hAnsi="Cambria Math"/>
-                </w:rPr>
-                <m:t>s</m:t>
-              </m:r>
               <m:d>
                 <m:dPr>
                   <m:ctrlPr>
@@ -1336,19 +1188,89 @@
                     <w:rPr>
                       <w:rFonts w:ascii="Cambria Math" w:hAnsi="Cambria Math"/>
                     </w:rPr>
-                    <m:t>x,</m:t>
-                  </m:r>
-                  <m:r>
-                    <w:rPr>
-                      <w:rFonts w:ascii="Cambria Math" w:hAnsi="Cambria Math"/>
-                    </w:rPr>
-                    <m:t>n-1</m:t>
-                  </m:r>
-                  <m:r>
-                    <w:rPr>
-                      <w:rFonts w:ascii="Cambria Math" w:hAnsi="Cambria Math"/>
-                    </w:rPr>
-                    <m:t>,</m:t>
+                    <m:t>s</m:t>
+                  </m:r>
+                  <m:d>
+                    <m:dPr>
+                      <m:ctrlPr>
+                        <w:rPr>
+                          <w:rFonts w:ascii="Cambria Math" w:hAnsi="Cambria Math"/>
+                          <w:i/>
+                        </w:rPr>
+                      </m:ctrlPr>
+                    </m:dPr>
+                    <m:e>
+                      <m:r>
+                        <w:rPr>
+                          <w:rFonts w:ascii="Cambria Math" w:hAnsi="Cambria Math"/>
+                        </w:rPr>
+                        <m:t>x,n-1,</m:t>
+                      </m:r>
+                      <m:sSub>
+                        <m:sSubPr>
+                          <m:ctrlPr>
+                            <w:rPr>
+                              <w:rFonts w:ascii="Cambria Math" w:hAnsi="Cambria Math"/>
+                              <w:i/>
+                            </w:rPr>
+                          </m:ctrlPr>
+                        </m:sSubPr>
+                        <m:e>
+                          <m:r>
+                            <w:rPr>
+                              <w:rFonts w:ascii="Cambria Math" w:hAnsi="Cambria Math"/>
+                            </w:rPr>
+                            <m:t>y</m:t>
+                          </m:r>
+                        </m:e>
+                        <m:sub>
+                          <m:r>
+                            <w:rPr>
+                              <w:rFonts w:ascii="Cambria Math" w:hAnsi="Cambria Math"/>
+                            </w:rPr>
+                            <m:t>n-1</m:t>
+                          </m:r>
+                        </m:sub>
+                      </m:sSub>
+                      <m:r>
+                        <w:rPr>
+                          <w:rFonts w:ascii="Cambria Math" w:hAnsi="Cambria Math"/>
+                        </w:rPr>
+                        <m:t>,</m:t>
+                      </m:r>
+                      <m:sSub>
+                        <m:sSubPr>
+                          <m:ctrlPr>
+                            <w:rPr>
+                              <w:rFonts w:ascii="Cambria Math" w:hAnsi="Cambria Math"/>
+                              <w:i/>
+                            </w:rPr>
+                          </m:ctrlPr>
+                        </m:sSubPr>
+                        <m:e>
+                          <m:r>
+                            <w:rPr>
+                              <w:rFonts w:ascii="Cambria Math" w:hAnsi="Cambria Math"/>
+                            </w:rPr>
+                            <m:t>y</m:t>
+                          </m:r>
+                        </m:e>
+                        <m:sub>
+                          <m:r>
+                            <w:rPr>
+                              <w:rFonts w:ascii="Cambria Math" w:hAnsi="Cambria Math"/>
+                            </w:rPr>
+                            <m:t>n</m:t>
+                          </m:r>
+                        </m:sub>
+                      </m:sSub>
+                    </m:e>
+                  </m:d>
+                  <m:r>
+                    <w:rPr>
+                      <w:rFonts w:ascii="Cambria Math" w:hAnsi="Cambria Math"/>
+                    </w:rPr>
+                    <m:t>+</m:t>
                   </m:r>
                   <m:sSub>
                     <m:sSubPr>
@@ -1364,7 +1286,7 @@
                         <w:rPr>
                           <w:rFonts w:ascii="Cambria Math" w:hAnsi="Cambria Math"/>
                         </w:rPr>
-                        <m:t>y</m:t>
+                        <m:t>♡</m:t>
                       </m:r>
                     </m:e>
                     <m:sub>
@@ -1372,48 +1294,48 @@
                         <w:rPr>
                           <w:rFonts w:ascii="Cambria Math" w:hAnsi="Cambria Math"/>
                         </w:rPr>
-                        <m:t>n</m:t>
-                      </m:r>
-                      <m:r>
-                        <w:rPr>
-                          <w:rFonts w:ascii="Cambria Math" w:hAnsi="Cambria Math"/>
-                        </w:rPr>
-                        <m:t>-1</m:t>
+                        <m:t>n-1</m:t>
                       </m:r>
                     </m:sub>
                   </m:sSub>
-                  <m:r>
-                    <w:rPr>
-                      <w:rFonts w:ascii="Cambria Math" w:hAnsi="Cambria Math"/>
-                    </w:rPr>
-                    <m:t>,</m:t>
-                  </m:r>
-                  <m:sSub>
-                    <m:sSubPr>
+                  <m:d>
+                    <m:dPr>
                       <m:ctrlPr>
                         <w:rPr>
                           <w:rFonts w:ascii="Cambria Math" w:hAnsi="Cambria Math"/>
                           <w:i/>
                         </w:rPr>
                       </m:ctrlPr>
-                    </m:sSubPr>
+                    </m:dPr>
                     <m:e>
-                      <m:r>
-                        <w:rPr>
-                          <w:rFonts w:ascii="Cambria Math" w:hAnsi="Cambria Math"/>
-                        </w:rPr>
-                        <m:t>y</m:t>
-                      </m:r>
+                      <m:sSub>
+                        <m:sSubPr>
+                          <m:ctrlPr>
+                            <w:rPr>
+                              <w:rFonts w:ascii="Cambria Math" w:hAnsi="Cambria Math"/>
+                              <w:i/>
+                            </w:rPr>
+                          </m:ctrlPr>
+                        </m:sSubPr>
+                        <m:e>
+                          <m:r>
+                            <w:rPr>
+                              <w:rFonts w:ascii="Cambria Math" w:hAnsi="Cambria Math"/>
+                            </w:rPr>
+                            <m:t>y</m:t>
+                          </m:r>
+                        </m:e>
+                        <m:sub>
+                          <m:r>
+                            <w:rPr>
+                              <w:rFonts w:ascii="Cambria Math" w:hAnsi="Cambria Math"/>
+                            </w:rPr>
+                            <m:t>n-1</m:t>
+                          </m:r>
+                        </m:sub>
+                      </m:sSub>
                     </m:e>
-                    <m:sub>
-                      <m:r>
-                        <w:rPr>
-                          <w:rFonts w:ascii="Cambria Math" w:hAnsi="Cambria Math"/>
-                        </w:rPr>
-                        <m:t>n</m:t>
-                      </m:r>
-                    </m:sub>
-                  </m:sSub>
+                  </m:d>
                 </m:e>
               </m:d>
             </m:e>
@@ -1459,7 +1381,10 @@
         </m:oMath>
       </m:oMathPara>
     </w:p>
-    <w:p/>
+    <w:p>
+      <w:bookmarkStart w:id="0" w:name="_GoBack"/>
+      <w:bookmarkEnd w:id="0"/>
+    </w:p>
     <w:p>
       <w:r>
         <w:t>1.3.2</w:t>
@@ -1505,11 +1430,6 @@
       </w:r>
     </w:p>
     <w:p>
-      <w:pPr>
-        <w:rPr>
-          <w:rFonts w:hint="eastAsia"/>
-        </w:rPr>
-      </w:pPr>
       <w:r>
         <w:t xml:space="preserve">This algorithm is just a dynamic programming algorithm with time complexity </w:t>
       </w:r>
@@ -1560,22 +1480,14 @@
         </m:r>
       </m:oMath>
       <w:r>
-        <w:t xml:space="preserve"> and space co</w:t>
-      </w:r>
-      <w:proofErr w:type="spellStart"/>
-      <w:r>
-        <w:t>mplexity</w:t>
-      </w:r>
-      <w:proofErr w:type="spellEnd"/>
-      <w:r>
-        <w:t xml:space="preserve"> </w:t>
+        <w:t xml:space="preserve"> and space complexity </w:t>
       </w:r>
       <m:oMath>
         <m:r>
           <w:rPr>
             <w:rFonts w:ascii="Cambria Math" w:hAnsi="Cambria Math"/>
           </w:rPr>
-          <m:t>O(</m:t>
+          <m:t>O</m:t>
         </m:r>
         <m:r>
           <m:rPr>
@@ -1584,16 +1496,7 @@
           <w:rPr>
             <w:rFonts w:ascii="Cambria Math" w:hAnsi="Cambria Math"/>
           </w:rPr>
-          <m:t>L</m:t>
-        </m:r>
-        <m:r>
-          <m:rPr>
-            <m:scr m:val="script"/>
-          </m:rPr>
-          <w:rPr>
-            <w:rFonts w:ascii="Cambria Math" w:hAnsi="Cambria Math"/>
-          </w:rPr>
-          <m:t>l)</m:t>
+          <m:t>(Ll)</m:t>
         </m:r>
       </m:oMath>
       <w:r>
@@ -1604,7 +1507,7 @@
           <w:rPr>
             <w:rFonts w:ascii="Cambria Math" w:hAnsi="Cambria Math"/>
           </w:rPr>
-          <m:t>O(</m:t>
+          <m:t>O</m:t>
         </m:r>
         <m:r>
           <m:rPr>
@@ -1613,7 +1516,7 @@
           <w:rPr>
             <w:rFonts w:ascii="Cambria Math" w:hAnsi="Cambria Math"/>
           </w:rPr>
-          <m:t>L)</m:t>
+          <m:t>(L)</m:t>
         </m:r>
       </m:oMath>
       <w:r>
@@ -1624,7 +1527,7 @@
           <w:rPr>
             <w:rFonts w:ascii="Cambria Math" w:hAnsi="Cambria Math"/>
           </w:rPr>
-          <m:t>O(</m:t>
+          <m:t>O</m:t>
         </m:r>
         <m:r>
           <m:rPr>
@@ -1633,7 +1536,7 @@
           <w:rPr>
             <w:rFonts w:ascii="Cambria Math" w:hAnsi="Cambria Math"/>
           </w:rPr>
-          <m:t>Ll)</m:t>
+          <m:t>(Ll)</m:t>
         </m:r>
       </m:oMath>
       <w:r>
@@ -1664,7 +1567,7 @@
           <w:rPr>
             <w:rFonts w:ascii="Cambria Math" w:hAnsi="Cambria Math"/>
           </w:rPr>
-          <m:t>O(</m:t>
+          <m:t>O</m:t>
         </m:r>
         <m:r>
           <m:rPr>
@@ -1673,7 +1576,7 @@
           <w:rPr>
             <w:rFonts w:ascii="Cambria Math" w:hAnsi="Cambria Math"/>
           </w:rPr>
-          <m:t>Ll)</m:t>
+          <m:t>(Ll)</m:t>
         </m:r>
       </m:oMath>
     </w:p>
@@ -1683,15 +1586,7 @@
         <w:t>1.3.4</w:t>
       </w:r>
     </w:p>
-    <w:p>
-      <w:pPr>
-        <w:rPr>
-          <w:rFonts w:hint="eastAsia"/>
-        </w:rPr>
-      </w:pPr>
-      <w:bookmarkStart w:id="0" w:name="_GoBack"/>
-      <w:bookmarkEnd w:id="0"/>
-    </w:p>
+    <w:p/>
     <w:sectPr>
       <w:pgSz w:w="12240" w:h="15840"/>
       <w:pgMar w:top="1440" w:right="1440" w:bottom="1440" w:left="1440" w:header="720" w:footer="720" w:gutter="0"/>

</xml_diff>